<commit_message>
#6 Alleinstellungsdmerkmale und Risiken
</commit_message>
<xml_diff>
--- a/Audits/Audit 1/WS1920_RaphaelHoeserTimSchettler_Alleinstellungsmerkmale.docx
+++ b/Audits/Audit 1/WS1920_RaphaelHoeserTimSchettler_Alleinstellungsmerkmale.docx
@@ -78,6 +78,54 @@
       </w:pPr>
       <w:r>
         <w:t>Möglichkeit der Gleichrangigkeit bei Firmen (Mitarbeiter = Chef).</w:t>
+      </w:r>
+    </w:p>
+    <w:p>
+      <w:pPr>
+        <w:pStyle w:val="Listenabsatz"/>
+        <w:numPr>
+          <w:ilvl w:val="0"/>
+          <w:numId w:val="1"/>
+        </w:numPr>
+      </w:pPr>
+      <w:r>
+        <w:t>Einbettung in existierende Systeme</w:t>
+      </w:r>
+    </w:p>
+    <w:p>
+      <w:pPr>
+        <w:pStyle w:val="Listenabsatz"/>
+        <w:numPr>
+          <w:ilvl w:val="0"/>
+          <w:numId w:val="1"/>
+        </w:numPr>
+      </w:pPr>
+      <w:r>
+        <w:t>Nutzertraining außerhalb der Plattform</w:t>
+      </w:r>
+    </w:p>
+    <w:p>
+      <w:pPr>
+        <w:pStyle w:val="Listenabsatz"/>
+        <w:numPr>
+          <w:ilvl w:val="0"/>
+          <w:numId w:val="1"/>
+        </w:numPr>
+      </w:pPr>
+      <w:r>
+        <w:t>Keine zeitliche Begrenzung</w:t>
+      </w:r>
+    </w:p>
+    <w:p>
+      <w:pPr>
+        <w:pStyle w:val="Listenabsatz"/>
+        <w:numPr>
+          <w:ilvl w:val="0"/>
+          <w:numId w:val="1"/>
+        </w:numPr>
+      </w:pPr>
+      <w:r>
+        <w:t>Kann sich eventuell an den Nutzer und seine Fähigkeiten anpassen</w:t>
       </w:r>
       <w:bookmarkStart w:id="0" w:name="_GoBack"/>
       <w:bookmarkEnd w:id="0"/>
@@ -229,7 +277,7 @@
       </w:pPr>
     </w:pPrDefault>
   </w:docDefaults>
-  <w:latentStyles w:defLockedState="0" w:defUIPriority="99" w:defSemiHidden="0" w:defUnhideWhenUsed="0" w:defQFormat="0" w:count="377">
+  <w:latentStyles w:defLockedState="0" w:defUIPriority="99" w:defSemiHidden="0" w:defUnhideWhenUsed="0" w:defQFormat="0" w:count="375">
     <w:lsdException w:name="Normal" w:uiPriority="0" w:qFormat="1"/>
     <w:lsdException w:name="heading 1" w:uiPriority="9" w:qFormat="1"/>
     <w:lsdException w:name="heading 2" w:semiHidden="1" w:uiPriority="9" w:unhideWhenUsed="1" w:qFormat="1"/>
@@ -335,6 +383,7 @@
     <w:lsdException w:name="HTML Sample" w:semiHidden="1" w:unhideWhenUsed="1"/>
     <w:lsdException w:name="HTML Typewriter" w:semiHidden="1" w:unhideWhenUsed="1"/>
     <w:lsdException w:name="HTML Variable" w:semiHidden="1" w:unhideWhenUsed="1"/>
+    <w:lsdException w:name="Normal Table" w:semiHidden="1" w:unhideWhenUsed="1"/>
     <w:lsdException w:name="annotation subject" w:semiHidden="1" w:unhideWhenUsed="1"/>
     <w:lsdException w:name="No List" w:semiHidden="1" w:unhideWhenUsed="1"/>
     <w:lsdException w:name="Outline List 1" w:semiHidden="1" w:unhideWhenUsed="1"/>
@@ -381,8 +430,10 @@
     <w:lsdException w:name="Table Subtle 2" w:semiHidden="1" w:unhideWhenUsed="1"/>
     <w:lsdException w:name="Table Web 1" w:semiHidden="1" w:unhideWhenUsed="1"/>
     <w:lsdException w:name="Table Web 2" w:semiHidden="1" w:unhideWhenUsed="1"/>
+    <w:lsdException w:name="Table Web 3" w:semiHidden="1" w:unhideWhenUsed="1"/>
     <w:lsdException w:name="Balloon Text" w:semiHidden="1" w:unhideWhenUsed="1"/>
     <w:lsdException w:name="Table Grid" w:uiPriority="39"/>
+    <w:lsdException w:name="Table Theme" w:semiHidden="1" w:unhideWhenUsed="1"/>
     <w:lsdException w:name="Placeholder Text" w:semiHidden="1"/>
     <w:lsdException w:name="No Spacing" w:uiPriority="1" w:qFormat="1"/>
     <w:lsdException w:name="Light Shading" w:uiPriority="60"/>
@@ -602,8 +653,6 @@
     <w:lsdException w:name="Smart Hyperlink" w:semiHidden="1" w:unhideWhenUsed="1"/>
     <w:lsdException w:name="Hashtag" w:semiHidden="1" w:unhideWhenUsed="1"/>
     <w:lsdException w:name="Unresolved Mention" w:semiHidden="1" w:unhideWhenUsed="1"/>
-    <w:lsdException w:name="Smart Link" w:semiHidden="1" w:unhideWhenUsed="1"/>
-    <w:lsdException w:name="Smart Link Error" w:semiHidden="1" w:unhideWhenUsed="1"/>
   </w:latentStyles>
   <w:style w:type="paragraph" w:default="1" w:styleId="Standard">
     <w:name w:val="Normal"/>

</xml_diff>